<commit_message>
Made changes because of brukertesting :3 thx to people who did brukter testing
</commit_message>
<xml_diff>
--- a/Dokumenter/Filler/Detaljert Brukervennlig.docx
+++ b/Dokumenter/Filler/Detaljert Brukervennlig.docx
@@ -1603,8 +1603,6 @@
                 <w:lang w:val="en-US"/>
               </w:rPr>
             </w:pPr>
-            <w:bookmarkStart w:id="3" w:name="_Prestige"/>
-            <w:bookmarkEnd w:id="3"/>
             <w:r>
               <w:rPr>
                 <w:color w:val="auto"/>
@@ -2164,7 +2162,7 @@
                 <w:lang w:val="en-US"/>
               </w:rPr>
               <w:drawing>
-                <wp:anchor distT="0" distB="0" distL="114300" distR="114300" simplePos="0" relativeHeight="251665408" behindDoc="1" locked="0" layoutInCell="1" allowOverlap="1" wp14:anchorId="4054FA6F" wp14:editId="1794E895">
+                <wp:anchor distT="0" distB="0" distL="114300" distR="114300" simplePos="0" relativeHeight="251665408" behindDoc="1" locked="0" layoutInCell="1" allowOverlap="1" wp14:anchorId="4054FA6F" wp14:editId="5A25F6B2">
                   <wp:simplePos x="0" y="0"/>
                   <wp:positionH relativeFrom="column">
                     <wp:posOffset>100965</wp:posOffset>
@@ -2487,7 +2485,7 @@
                 <w:noProof/>
               </w:rPr>
               <w:drawing>
-                <wp:anchor distT="0" distB="0" distL="114300" distR="114300" simplePos="0" relativeHeight="251666432" behindDoc="1" locked="0" layoutInCell="1" allowOverlap="1" wp14:anchorId="42DF741D" wp14:editId="4447F528">
+                <wp:anchor distT="0" distB="0" distL="114300" distR="114300" simplePos="0" relativeHeight="251666432" behindDoc="1" locked="0" layoutInCell="1" allowOverlap="1" wp14:anchorId="42DF741D" wp14:editId="7C1203BA">
                   <wp:simplePos x="0" y="0"/>
                   <wp:positionH relativeFrom="column">
                     <wp:posOffset>401320</wp:posOffset>
@@ -2821,8 +2819,8 @@
             <w:pPr>
               <w:pStyle w:val="Overskrift1"/>
             </w:pPr>
-            <w:bookmarkStart w:id="4" w:name="_Konto_Håndering"/>
-            <w:bookmarkEnd w:id="4"/>
+            <w:bookmarkStart w:id="3" w:name="_Konto_Håndering"/>
+            <w:bookmarkEnd w:id="3"/>
             <w:r>
               <w:rPr>
                 <w:color w:val="auto"/>
@@ -3422,7 +3420,7 @@
                 <w:noProof/>
               </w:rPr>
               <w:drawing>
-                <wp:anchor distT="0" distB="0" distL="114300" distR="114300" simplePos="0" relativeHeight="251674624" behindDoc="1" locked="0" layoutInCell="1" allowOverlap="1" wp14:anchorId="3F582FEA" wp14:editId="1C74B4C7">
+                <wp:anchor distT="0" distB="0" distL="114300" distR="114300" simplePos="0" relativeHeight="251674624" behindDoc="1" locked="0" layoutInCell="1" allowOverlap="1" wp14:anchorId="3F582FEA" wp14:editId="62309005">
                   <wp:simplePos x="0" y="0"/>
                   <wp:positionH relativeFrom="column">
                     <wp:posOffset>401320</wp:posOffset>
@@ -3529,8 +3527,8 @@
             <w:pPr>
               <w:pStyle w:val="Overskrift1"/>
             </w:pPr>
-            <w:bookmarkStart w:id="5" w:name="_Setting"/>
-            <w:bookmarkEnd w:id="5"/>
+            <w:bookmarkStart w:id="4" w:name="_Setting"/>
+            <w:bookmarkEnd w:id="4"/>
             <w:r>
               <w:rPr>
                 <w:color w:val="auto"/>
@@ -3792,7 +3790,7 @@
                 <w:lang w:val="en-US"/>
               </w:rPr>
               <w:drawing>
-                <wp:anchor distT="0" distB="0" distL="114300" distR="114300" simplePos="0" relativeHeight="251681792" behindDoc="1" locked="0" layoutInCell="1" allowOverlap="1" wp14:anchorId="38ABB1DF" wp14:editId="43367D60">
+                <wp:anchor distT="0" distB="0" distL="114300" distR="114300" simplePos="0" relativeHeight="251681792" behindDoc="1" locked="0" layoutInCell="1" allowOverlap="1" wp14:anchorId="38ABB1DF" wp14:editId="37C02AA3">
                   <wp:simplePos x="0" y="0"/>
                   <wp:positionH relativeFrom="column">
                     <wp:posOffset>1905</wp:posOffset>
@@ -4194,7 +4192,7 @@
                 <w:noProof/>
               </w:rPr>
               <w:drawing>
-                <wp:anchor distT="0" distB="0" distL="114300" distR="114300" simplePos="0" relativeHeight="251683840" behindDoc="1" locked="0" layoutInCell="1" allowOverlap="1" wp14:anchorId="258F864A" wp14:editId="1D398881">
+                <wp:anchor distT="0" distB="0" distL="114300" distR="114300" simplePos="0" relativeHeight="251683840" behindDoc="1" locked="0" layoutInCell="1" allowOverlap="1" wp14:anchorId="258F864A" wp14:editId="2AC08BCE">
                   <wp:simplePos x="0" y="0"/>
                   <wp:positionH relativeFrom="column">
                     <wp:posOffset>1905</wp:posOffset>
@@ -4301,8 +4299,8 @@
             <w:pPr>
               <w:pStyle w:val="Overskrift1"/>
             </w:pPr>
-            <w:bookmarkStart w:id="6" w:name="_Admin-panel"/>
-            <w:bookmarkEnd w:id="6"/>
+            <w:bookmarkStart w:id="5" w:name="_Admin-panel"/>
+            <w:bookmarkEnd w:id="5"/>
             <w:r>
               <w:rPr>
                 <w:color w:val="auto"/>
@@ -5135,21 +5133,21 @@
     </w:p>
     <w:tbl>
       <w:tblPr>
-        <w:tblW w:w="9782" w:type="dxa"/>
+        <w:tblW w:w="9892" w:type="dxa"/>
         <w:tblInd w:w="-431" w:type="dxa"/>
         <w:tblLayout w:type="fixed"/>
         <w:tblLook w:val="0600" w:firstRow="0" w:lastRow="0" w:firstColumn="0" w:lastColumn="0" w:noHBand="1" w:noVBand="1"/>
       </w:tblPr>
       <w:tblGrid>
-        <w:gridCol w:w="9782"/>
+        <w:gridCol w:w="9892"/>
       </w:tblGrid>
       <w:tr>
         <w:trPr>
-          <w:trHeight w:val="425"/>
+          <w:trHeight w:val="424"/>
         </w:trPr>
         <w:tc>
           <w:tcPr>
-            <w:tcW w:w="9782" w:type="dxa"/>
+            <w:tcW w:w="9892" w:type="dxa"/>
           </w:tcPr>
           <w:p>
             <w:pPr>
@@ -5168,11 +5166,11 @@
       </w:tr>
       <w:tr>
         <w:trPr>
-          <w:trHeight w:val="77"/>
+          <w:trHeight w:val="76"/>
         </w:trPr>
         <w:tc>
           <w:tcPr>
-            <w:tcW w:w="9782" w:type="dxa"/>
+            <w:tcW w:w="9892" w:type="dxa"/>
             <w:tcBorders>
               <w:bottom w:val="single" w:sz="18" w:space="0" w:color="auto"/>
             </w:tcBorders>
@@ -5191,16 +5189,15 @@
       </w:tr>
       <w:tr>
         <w:trPr>
-          <w:trHeight w:val="4306"/>
+          <w:trHeight w:val="4302"/>
         </w:trPr>
         <w:tc>
           <w:tcPr>
-            <w:tcW w:w="9782" w:type="dxa"/>
+            <w:tcW w:w="9892" w:type="dxa"/>
             <w:tcBorders>
               <w:top w:val="single" w:sz="18" w:space="0" w:color="auto"/>
             </w:tcBorders>
           </w:tcPr>
-          <w:p/>
           <w:p>
             <w:r>
               <w:t>Her er mange stile spørsmål:</w:t>
@@ -5557,61 +5554,273 @@
           <w:p>
             <w:pPr>
               <w:spacing w:line="360" w:lineRule="auto"/>
-            </w:pPr>
-          </w:p>
-          <w:p>
-            <w:pPr>
+              <w:rPr>
+                <w:b/>
+                <w:bCs/>
+                <w:sz w:val="24"/>
+                <w:szCs w:val="24"/>
+              </w:rPr>
+            </w:pPr>
+            <w:r>
+              <w:rPr>
+                <w:b/>
+                <w:bCs/>
+                <w:sz w:val="24"/>
+                <w:szCs w:val="24"/>
+              </w:rPr>
+              <w:t xml:space="preserve">Andre spørsmål </w:t>
+            </w:r>
+            <w:r>
+              <w:rPr>
+                <w:b/>
+                <w:bCs/>
+                <w:sz w:val="24"/>
+                <w:szCs w:val="24"/>
+              </w:rPr>
+              <w:t>fra</w:t>
+            </w:r>
+            <w:r>
+              <w:rPr>
+                <w:b/>
+                <w:bCs/>
+                <w:sz w:val="24"/>
+                <w:szCs w:val="24"/>
+              </w:rPr>
+              <w:t xml:space="preserve"> i </w:t>
+            </w:r>
+            <w:r>
+              <w:rPr>
+                <w:b/>
+                <w:bCs/>
+                <w:sz w:val="24"/>
+                <w:szCs w:val="24"/>
+              </w:rPr>
+              <w:t>FAQ</w:t>
+            </w:r>
+            <w:r>
+              <w:rPr>
+                <w:b/>
+                <w:bCs/>
+                <w:sz w:val="24"/>
+                <w:szCs w:val="24"/>
+              </w:rPr>
+              <w:t xml:space="preserve"> nettsiden:</w:t>
+            </w:r>
+          </w:p>
+          <w:p>
+            <w:pPr>
+              <w:pStyle w:val="Listeavsnitt"/>
+              <w:numPr>
+                <w:ilvl w:val="0"/>
+                <w:numId w:val="14"/>
+              </w:numPr>
               <w:spacing w:line="360" w:lineRule="auto"/>
-            </w:pPr>
-            <w:r>
-              <w:t xml:space="preserve">Andre spørsmål ligger i </w:t>
-            </w:r>
-            <w:r>
-              <w:t>FAQ nettsiden</w:t>
-            </w:r>
-            <w:r>
-              <w:t xml:space="preserve"> </w:t>
-            </w:r>
-            <w:r>
-              <w:t>gjennom å trykke</w:t>
-            </w:r>
-            <w:r>
-              <w:t xml:space="preserve"> «?» ikonet i venstre hjørne</w:t>
-            </w:r>
-            <w:r>
-              <w:t>t</w:t>
-            </w:r>
-            <w:r>
-              <w:t>.</w:t>
-            </w:r>
-          </w:p>
-        </w:tc>
-      </w:tr>
-      <w:tr>
-        <w:trPr>
-          <w:trHeight w:val="280"/>
-        </w:trPr>
-        <w:tc>
-          <w:tcPr>
-            <w:tcW w:w="9782" w:type="dxa"/>
-          </w:tcPr>
-          <w:p>
-            <w:pPr>
-              <w:pStyle w:val="Overskrift3"/>
-              <w:rPr>
-                <w:color w:val="auto"/>
-                <w:lang w:val="en-US"/>
-              </w:rPr>
-            </w:pPr>
+              <w:rPr>
+                <w:i/>
+                <w:iCs/>
+                <w:sz w:val="20"/>
+                <w:szCs w:val="20"/>
+              </w:rPr>
+            </w:pPr>
+            <w:r>
+              <w:rPr>
+                <w:i/>
+                <w:iCs/>
+                <w:sz w:val="20"/>
+                <w:szCs w:val="20"/>
+              </w:rPr>
+              <w:t>What is the main</w:t>
+            </w:r>
+            <w:r>
+              <w:rPr>
+                <w:i/>
+                <w:iCs/>
+                <w:sz w:val="20"/>
+                <w:szCs w:val="20"/>
+              </w:rPr>
+              <w:t xml:space="preserve"> goal of the game?</w:t>
+            </w:r>
+          </w:p>
+          <w:p>
+            <w:pPr>
+              <w:spacing w:line="360" w:lineRule="auto"/>
+              <w:rPr>
+                <w:sz w:val="20"/>
+                <w:szCs w:val="20"/>
+              </w:rPr>
+            </w:pPr>
+            <w:r>
+              <w:rPr>
+                <w:sz w:val="20"/>
+                <w:szCs w:val="20"/>
+              </w:rPr>
+              <w:t>The main goal of the game is reach and upgrade the final upgrade: "Mr. Biscuiut Worldwide". But it is appreactied if u try to get every item too</w:t>
+            </w:r>
+          </w:p>
+          <w:p>
+            <w:pPr>
+              <w:pStyle w:val="Listeavsnitt"/>
+              <w:numPr>
+                <w:ilvl w:val="0"/>
+                <w:numId w:val="14"/>
+              </w:numPr>
+              <w:spacing w:line="360" w:lineRule="auto"/>
+              <w:rPr>
+                <w:sz w:val="20"/>
+                <w:szCs w:val="20"/>
+              </w:rPr>
+            </w:pPr>
+            <w:r>
+              <w:rPr>
+                <w:i/>
+                <w:iCs/>
+                <w:sz w:val="20"/>
+                <w:szCs w:val="20"/>
+              </w:rPr>
+              <w:t>What are my chances in buying a Mystery box?</w:t>
+            </w:r>
+          </w:p>
+          <w:p>
+            <w:pPr>
+              <w:spacing w:line="360" w:lineRule="auto"/>
+              <w:rPr>
+                <w:sz w:val="20"/>
+                <w:szCs w:val="20"/>
+              </w:rPr>
+            </w:pPr>
+            <w:r>
+              <w:rPr>
+                <w:sz w:val="20"/>
+                <w:szCs w:val="20"/>
+              </w:rPr>
+              <w:t>Currently the rates are: Trash: 60%, Rare: 35%, Epic: 4%, Legendary: 1%</w:t>
+            </w:r>
+          </w:p>
+          <w:p>
+            <w:pPr>
+              <w:pStyle w:val="Listeavsnitt"/>
+              <w:numPr>
+                <w:ilvl w:val="0"/>
+                <w:numId w:val="14"/>
+              </w:numPr>
+              <w:spacing w:line="360" w:lineRule="auto"/>
+              <w:rPr>
+                <w:i/>
+                <w:iCs/>
+                <w:sz w:val="20"/>
+                <w:szCs w:val="20"/>
+              </w:rPr>
+            </w:pPr>
+            <w:r>
+              <w:rPr>
+                <w:i/>
+                <w:iCs/>
+                <w:sz w:val="20"/>
+                <w:szCs w:val="20"/>
+              </w:rPr>
+              <w:t>Where do i create a new account?</w:t>
+            </w:r>
+          </w:p>
+          <w:p>
+            <w:pPr>
+              <w:spacing w:line="360" w:lineRule="auto"/>
+              <w:rPr>
+                <w:sz w:val="20"/>
+                <w:szCs w:val="20"/>
+              </w:rPr>
+            </w:pPr>
+            <w:r>
+              <w:rPr>
+                <w:sz w:val="20"/>
+                <w:szCs w:val="20"/>
+              </w:rPr>
+              <w:t>In the main game, click on the yellow login button. On the bottom left of the click on the link. You'll be sendt to the resgistration page.</w:t>
+            </w:r>
+          </w:p>
+          <w:p>
+            <w:pPr>
+              <w:pStyle w:val="Listeavsnitt"/>
+              <w:numPr>
+                <w:ilvl w:val="0"/>
+                <w:numId w:val="14"/>
+              </w:numPr>
+              <w:spacing w:line="360" w:lineRule="auto"/>
+              <w:rPr>
+                <w:sz w:val="20"/>
+                <w:szCs w:val="20"/>
+              </w:rPr>
+            </w:pPr>
+            <w:r>
+              <w:rPr>
+                <w:i/>
+                <w:iCs/>
+                <w:sz w:val="20"/>
+                <w:szCs w:val="20"/>
+              </w:rPr>
+              <w:t>How to disable or enable auto save?</w:t>
+            </w:r>
+          </w:p>
+          <w:p>
+            <w:pPr>
+              <w:spacing w:line="360" w:lineRule="auto"/>
+              <w:rPr>
+                <w:sz w:val="20"/>
+                <w:szCs w:val="20"/>
+              </w:rPr>
+            </w:pPr>
+            <w:r>
+              <w:rPr>
+                <w:sz w:val="20"/>
+                <w:szCs w:val="20"/>
+              </w:rPr>
+              <w:t>You can disable and enable in the account manangement page. Click on your profile figure beside your displayname, when logged in. Yes, only loggedin users can auto-save.</w:t>
+            </w:r>
+          </w:p>
+          <w:p>
+            <w:pPr>
+              <w:pStyle w:val="Listeavsnitt"/>
+              <w:numPr>
+                <w:ilvl w:val="0"/>
+                <w:numId w:val="14"/>
+              </w:numPr>
+              <w:spacing w:line="360" w:lineRule="auto"/>
+              <w:rPr>
+                <w:i/>
+                <w:iCs/>
+                <w:sz w:val="20"/>
+                <w:szCs w:val="20"/>
+              </w:rPr>
+            </w:pPr>
+            <w:r>
+              <w:rPr>
+                <w:i/>
+                <w:iCs/>
+                <w:sz w:val="20"/>
+                <w:szCs w:val="20"/>
+              </w:rPr>
+              <w:t>How to log out?</w:t>
+            </w:r>
+          </w:p>
+          <w:p>
+            <w:pPr>
+              <w:spacing w:line="360" w:lineRule="auto"/>
+              <w:rPr>
+                <w:i/>
+                <w:iCs/>
+              </w:rPr>
+            </w:pPr>
+            <w:r>
+              <w:rPr>
+                <w:sz w:val="20"/>
+                <w:szCs w:val="20"/>
+              </w:rPr>
+              <w:t>After logging inn, the logg in button turns into logg out button, but without the yellow button. Click on it to log out.</w:t>
+            </w:r>
           </w:p>
         </w:tc>
       </w:tr>
     </w:tbl>
-    <w:p>
-      <w:pPr>
-        <w:ind w:left="-851"/>
-      </w:pPr>
-    </w:p>
+    <w:p/>
     <w:sectPr>
       <w:footerReference w:type="default" r:id="rId24"/>
       <w:pgSz w:w="11906" w:h="16838"/>
@@ -6504,6 +6713,118 @@
     </w:lvl>
   </w:abstractNum>
   <w:abstractNum w:abstractNumId="9" w15:restartNumberingAfterBreak="0">
+    <w:nsid w:val="3E6C731C"/>
+    <w:multiLevelType w:val="hybridMultilevel"/>
+    <w:tmpl w:val="51B2A136"/>
+    <w:lvl w:ilvl="0" w:tplc="708069FC">
+      <w:numFmt w:val="bullet"/>
+      <w:lvlText w:val="-"/>
+      <w:lvlJc w:val="left"/>
+      <w:pPr>
+        <w:ind w:left="720" w:hanging="360"/>
+      </w:pPr>
+      <w:rPr>
+        <w:rFonts w:ascii="Calibri" w:eastAsiaTheme="minorHAnsi" w:hAnsi="Calibri" w:cs="Calibri" w:hint="default"/>
+      </w:rPr>
+    </w:lvl>
+    <w:lvl w:ilvl="1" w:tplc="04140003" w:tentative="1">
+      <w:start w:val="1"/>
+      <w:numFmt w:val="bullet"/>
+      <w:lvlText w:val="o"/>
+      <w:lvlJc w:val="left"/>
+      <w:pPr>
+        <w:ind w:left="1440" w:hanging="360"/>
+      </w:pPr>
+      <w:rPr>
+        <w:rFonts w:ascii="Courier New" w:hAnsi="Courier New" w:cs="Courier New" w:hint="default"/>
+      </w:rPr>
+    </w:lvl>
+    <w:lvl w:ilvl="2" w:tplc="04140005" w:tentative="1">
+      <w:start w:val="1"/>
+      <w:numFmt w:val="bullet"/>
+      <w:lvlText w:val=""/>
+      <w:lvlJc w:val="left"/>
+      <w:pPr>
+        <w:ind w:left="2160" w:hanging="360"/>
+      </w:pPr>
+      <w:rPr>
+        <w:rFonts w:ascii="Wingdings" w:hAnsi="Wingdings" w:hint="default"/>
+      </w:rPr>
+    </w:lvl>
+    <w:lvl w:ilvl="3" w:tplc="04140001" w:tentative="1">
+      <w:start w:val="1"/>
+      <w:numFmt w:val="bullet"/>
+      <w:lvlText w:val=""/>
+      <w:lvlJc w:val="left"/>
+      <w:pPr>
+        <w:ind w:left="2880" w:hanging="360"/>
+      </w:pPr>
+      <w:rPr>
+        <w:rFonts w:ascii="Symbol" w:hAnsi="Symbol" w:hint="default"/>
+      </w:rPr>
+    </w:lvl>
+    <w:lvl w:ilvl="4" w:tplc="04140003" w:tentative="1">
+      <w:start w:val="1"/>
+      <w:numFmt w:val="bullet"/>
+      <w:lvlText w:val="o"/>
+      <w:lvlJc w:val="left"/>
+      <w:pPr>
+        <w:ind w:left="3600" w:hanging="360"/>
+      </w:pPr>
+      <w:rPr>
+        <w:rFonts w:ascii="Courier New" w:hAnsi="Courier New" w:cs="Courier New" w:hint="default"/>
+      </w:rPr>
+    </w:lvl>
+    <w:lvl w:ilvl="5" w:tplc="04140005" w:tentative="1">
+      <w:start w:val="1"/>
+      <w:numFmt w:val="bullet"/>
+      <w:lvlText w:val=""/>
+      <w:lvlJc w:val="left"/>
+      <w:pPr>
+        <w:ind w:left="4320" w:hanging="360"/>
+      </w:pPr>
+      <w:rPr>
+        <w:rFonts w:ascii="Wingdings" w:hAnsi="Wingdings" w:hint="default"/>
+      </w:rPr>
+    </w:lvl>
+    <w:lvl w:ilvl="6" w:tplc="04140001" w:tentative="1">
+      <w:start w:val="1"/>
+      <w:numFmt w:val="bullet"/>
+      <w:lvlText w:val=""/>
+      <w:lvlJc w:val="left"/>
+      <w:pPr>
+        <w:ind w:left="5040" w:hanging="360"/>
+      </w:pPr>
+      <w:rPr>
+        <w:rFonts w:ascii="Symbol" w:hAnsi="Symbol" w:hint="default"/>
+      </w:rPr>
+    </w:lvl>
+    <w:lvl w:ilvl="7" w:tplc="04140003" w:tentative="1">
+      <w:start w:val="1"/>
+      <w:numFmt w:val="bullet"/>
+      <w:lvlText w:val="o"/>
+      <w:lvlJc w:val="left"/>
+      <w:pPr>
+        <w:ind w:left="5760" w:hanging="360"/>
+      </w:pPr>
+      <w:rPr>
+        <w:rFonts w:ascii="Courier New" w:hAnsi="Courier New" w:cs="Courier New" w:hint="default"/>
+      </w:rPr>
+    </w:lvl>
+    <w:lvl w:ilvl="8" w:tplc="04140005" w:tentative="1">
+      <w:start w:val="1"/>
+      <w:numFmt w:val="bullet"/>
+      <w:lvlText w:val=""/>
+      <w:lvlJc w:val="left"/>
+      <w:pPr>
+        <w:ind w:left="6480" w:hanging="360"/>
+      </w:pPr>
+      <w:rPr>
+        <w:rFonts w:ascii="Wingdings" w:hAnsi="Wingdings" w:hint="default"/>
+      </w:rPr>
+    </w:lvl>
+  </w:abstractNum>
+  <w:abstractNum w:abstractNumId="10" w15:restartNumberingAfterBreak="0">
     <w:nsid w:val="62CA3828"/>
     <w:multiLevelType w:val="hybridMultilevel"/>
     <w:tmpl w:val="5B0E9AD6"/>
@@ -6616,7 +6937,7 @@
       </w:rPr>
     </w:lvl>
   </w:abstractNum>
-  <w:abstractNum w:abstractNumId="10" w15:restartNumberingAfterBreak="0">
+  <w:abstractNum w:abstractNumId="11" w15:restartNumberingAfterBreak="0">
     <w:nsid w:val="68D460C1"/>
     <w:multiLevelType w:val="hybridMultilevel"/>
     <w:tmpl w:val="49B0675C"/>
@@ -6705,7 +7026,7 @@
       </w:pPr>
     </w:lvl>
   </w:abstractNum>
-  <w:abstractNum w:abstractNumId="11" w15:restartNumberingAfterBreak="0">
+  <w:abstractNum w:abstractNumId="12" w15:restartNumberingAfterBreak="0">
     <w:nsid w:val="69314BFE"/>
     <w:multiLevelType w:val="hybridMultilevel"/>
     <w:tmpl w:val="1F566604"/>
@@ -6794,7 +7115,7 @@
       </w:pPr>
     </w:lvl>
   </w:abstractNum>
-  <w:abstractNum w:abstractNumId="12" w15:restartNumberingAfterBreak="0">
+  <w:abstractNum w:abstractNumId="13" w15:restartNumberingAfterBreak="0">
     <w:nsid w:val="6EE525F8"/>
     <w:multiLevelType w:val="hybridMultilevel"/>
     <w:tmpl w:val="966E7B84"/>
@@ -6884,7 +7205,7 @@
     <w:abstractNumId w:val="0"/>
   </w:num>
   <w:num w:numId="2" w16cid:durableId="476342959">
-    <w:abstractNumId w:val="11"/>
+    <w:abstractNumId w:val="12"/>
   </w:num>
   <w:num w:numId="3" w16cid:durableId="942760531">
     <w:abstractNumId w:val="6"/>
@@ -6899,10 +7220,10 @@
     <w:abstractNumId w:val="2"/>
   </w:num>
   <w:num w:numId="7" w16cid:durableId="2006009683">
-    <w:abstractNumId w:val="12"/>
+    <w:abstractNumId w:val="13"/>
   </w:num>
   <w:num w:numId="8" w16cid:durableId="1267617624">
-    <w:abstractNumId w:val="10"/>
+    <w:abstractNumId w:val="11"/>
   </w:num>
   <w:num w:numId="9" w16cid:durableId="1864710062">
     <w:abstractNumId w:val="1"/>
@@ -6917,6 +7238,9 @@
     <w:abstractNumId w:val="3"/>
   </w:num>
   <w:num w:numId="13" w16cid:durableId="1494297194">
+    <w:abstractNumId w:val="10"/>
+  </w:num>
+  <w:num w:numId="14" w16cid:durableId="1380663614">
     <w:abstractNumId w:val="9"/>
   </w:num>
 </w:numbering>
@@ -7869,12 +8193,12 @@
     <w:pitch w:val="variable"/>
     <w:sig w:usb0="E0002EFF" w:usb1="C000785B" w:usb2="00000009" w:usb3="00000000" w:csb0="000001FF" w:csb1="00000000"/>
   </w:font>
-  <w:font w:name="Symbol">
-    <w:panose1 w:val="05050102010706020507"/>
-    <w:charset w:val="02"/>
-    <w:family w:val="roman"/>
+  <w:font w:name="Calibri">
+    <w:panose1 w:val="020F0502020204030204"/>
+    <w:charset w:val="00"/>
+    <w:family w:val="swiss"/>
     <w:pitch w:val="variable"/>
-    <w:sig w:usb0="00000000" w:usb1="10000000" w:usb2="00000000" w:usb3="00000000" w:csb0="80000000" w:csb1="00000000"/>
+    <w:sig w:usb0="E4002EFF" w:usb1="C200247B" w:usb2="00000009" w:usb3="00000000" w:csb0="000001FF" w:csb1="00000000"/>
   </w:font>
   <w:font w:name="Courier New">
     <w:panose1 w:val="02070309020205020404"/>
@@ -7890,12 +8214,12 @@
     <w:pitch w:val="variable"/>
     <w:sig w:usb0="00000000" w:usb1="10000000" w:usb2="00000000" w:usb3="00000000" w:csb0="80000000" w:csb1="00000000"/>
   </w:font>
-  <w:font w:name="Calibri">
-    <w:panose1 w:val="020F0502020204030204"/>
-    <w:charset w:val="00"/>
-    <w:family w:val="swiss"/>
+  <w:font w:name="Symbol">
+    <w:panose1 w:val="05050102010706020507"/>
+    <w:charset w:val="02"/>
+    <w:family w:val="roman"/>
     <w:pitch w:val="variable"/>
-    <w:sig w:usb0="E4002EFF" w:usb1="C200247B" w:usb2="00000009" w:usb3="00000000" w:csb0="000001FF" w:csb1="00000000"/>
+    <w:sig w:usb0="00000000" w:usb1="10000000" w:usb2="00000000" w:usb3="00000000" w:csb0="80000000" w:csb1="00000000"/>
   </w:font>
   <w:font w:name="Calibri Light">
     <w:panose1 w:val="020F0302020204030204"/>
@@ -7937,6 +8261,8 @@
   </w:compat>
   <w:rsids>
     <w:rsidRoot w:val="005F2379"/>
+    <w:rsid w:val="00036AFB"/>
+    <w:rsid w:val="00136D16"/>
     <w:rsid w:val="00173860"/>
     <w:rsid w:val="002433B5"/>
     <w:rsid w:val="00262C1E"/>

</xml_diff>